<commit_message>
password reset done for both admin and user
</commit_message>
<xml_diff>
--- a/docs/Documentaion_Interview_Prep.docx
+++ b/docs/Documentaion_Interview_Prep.docx
@@ -438,6 +438,9 @@
     </w:p>
     <w:p>
       <w:pPr>
+        <w:tabs>
+          <w:tab w:val="left" w:pos="2181"/>
+        </w:tabs>
         <w:spacing w:before="100" w:beforeAutospacing="1" w:after="100" w:afterAutospacing="1" w:line="240" w:lineRule="auto"/>
         <w:rPr>
           <w:rFonts w:ascii="Times New Roman" w:eastAsia="Times New Roman" w:hAnsi="Times New Roman" w:cs="Times New Roman"/>
@@ -446,6 +449,15 @@
           <w:lang w:eastAsia="en-IN"/>
         </w:rPr>
       </w:pPr>
+      <w:r>
+        <w:rPr>
+          <w:rFonts w:ascii="Times New Roman" w:eastAsia="Times New Roman" w:hAnsi="Times New Roman" w:cs="Times New Roman"/>
+          <w:sz w:val="24"/>
+          <w:szCs w:val="24"/>
+          <w:lang w:eastAsia="en-IN"/>
+        </w:rPr>
+        <w:tab/>
+      </w:r>
     </w:p>
     <w:p>
       <w:pPr>
@@ -6046,8 +6058,6 @@
           <w:lang w:eastAsia="en-IN"/>
         </w:rPr>
       </w:pPr>
-      <w:bookmarkStart w:id="0" w:name="_GoBack"/>
-      <w:bookmarkEnd w:id="0"/>
     </w:p>
     <w:p>
       <w:pPr>
@@ -6385,8 +6395,10 @@
           <w:sz w:val="24"/>
           <w:szCs w:val="24"/>
         </w:rPr>
-        <w:t xml:space="preserve">Guide Name– </w:t>
-      </w:r>
+        <w:t>Guide Name– M</w:t>
+      </w:r>
+      <w:bookmarkStart w:id="0" w:name="_GoBack"/>
+      <w:bookmarkEnd w:id="0"/>
       <w:r>
         <w:rPr>
           <w:rFonts w:ascii="Times New Roman" w:hAnsi="Times New Roman" w:cs="Times New Roman"/>
@@ -6395,7 +6407,7 @@
           <w:sz w:val="24"/>
           <w:szCs w:val="24"/>
         </w:rPr>
-        <w:t xml:space="preserve">Mrs. </w:t>
+        <w:t xml:space="preserve">s. </w:t>
       </w:r>
       <w:proofErr w:type="spellStart"/>
       <w:r>
@@ -10437,7 +10449,7 @@
 </file>
 
 <file path=customXml/itemProps1.xml><?xml version="1.0" encoding="utf-8"?>
-<ds:datastoreItem xmlns:ds="http://schemas.openxmlformats.org/officeDocument/2006/customXml" ds:itemID="{1DDDA1FA-9748-48AA-AD1A-B4D440982467}">
+<ds:datastoreItem xmlns:ds="http://schemas.openxmlformats.org/officeDocument/2006/customXml" ds:itemID="{FC1ABF2F-7564-430C-9915-E5E9CE8B957F}">
   <ds:schemaRefs>
     <ds:schemaRef ds:uri="http://schemas.openxmlformats.org/officeDocument/2006/bibliography"/>
   </ds:schemaRefs>

</xml_diff>

<commit_message>
Screenshots added README updated with complete details
</commit_message>
<xml_diff>
--- a/docs/Documentaion_Interview_Prep.docx
+++ b/docs/Documentaion_Interview_Prep.docx
@@ -1286,50 +1286,6 @@
     </w:p>
     <w:p>
       <w:pPr>
-        <w:numPr>
-          <w:ilvl w:val="0"/>
-          <w:numId w:val="7"/>
-        </w:numPr>
-        <w:spacing w:before="100" w:beforeAutospacing="1" w:after="100" w:afterAutospacing="1" w:line="240" w:lineRule="auto"/>
-        <w:rPr>
-          <w:rFonts w:ascii="Times New Roman" w:eastAsia="Times New Roman" w:hAnsi="Times New Roman" w:cs="Times New Roman"/>
-          <w:sz w:val="24"/>
-          <w:szCs w:val="24"/>
-          <w:lang w:eastAsia="en-IN"/>
-        </w:rPr>
-      </w:pPr>
-      <w:r>
-        <w:rPr>
-          <w:rFonts w:ascii="Times New Roman" w:eastAsia="Times New Roman" w:hAnsi="Times New Roman" w:cs="Times New Roman"/>
-          <w:sz w:val="24"/>
-          <w:szCs w:val="24"/>
-          <w:lang w:eastAsia="en-IN"/>
-        </w:rPr>
-        <w:t xml:space="preserve">Basic </w:t>
-      </w:r>
-      <w:proofErr w:type="spellStart"/>
-      <w:r>
-        <w:rPr>
-          <w:rFonts w:ascii="Times New Roman" w:eastAsia="Times New Roman" w:hAnsi="Times New Roman" w:cs="Times New Roman"/>
-          <w:sz w:val="24"/>
-          <w:szCs w:val="24"/>
-          <w:lang w:eastAsia="en-IN"/>
-        </w:rPr>
-        <w:t>chatbot</w:t>
-      </w:r>
-      <w:proofErr w:type="spellEnd"/>
-      <w:r>
-        <w:rPr>
-          <w:rFonts w:ascii="Times New Roman" w:eastAsia="Times New Roman" w:hAnsi="Times New Roman" w:cs="Times New Roman"/>
-          <w:sz w:val="24"/>
-          <w:szCs w:val="24"/>
-          <w:lang w:eastAsia="en-IN"/>
-        </w:rPr>
-        <w:t xml:space="preserve"> for text-based Q&amp;A.</w:t>
-      </w:r>
-    </w:p>
-    <w:p>
-      <w:pPr>
         <w:spacing w:before="100" w:beforeAutospacing="1" w:after="100" w:afterAutospacing="1" w:line="240" w:lineRule="auto"/>
         <w:ind w:left="720"/>
         <w:rPr>
@@ -1577,7 +1533,6 @@
           <w:lang w:eastAsia="en-IN"/>
         </w:rPr>
       </w:pPr>
-      <w:bookmarkStart w:id="0" w:name="_GoBack"/>
       <w:r>
         <w:rPr>
           <w:rFonts w:ascii="Times New Roman" w:eastAsia="Times New Roman" w:hAnsi="Times New Roman" w:cs="Times New Roman"/>
@@ -1588,7 +1543,6 @@
         <w:t>Add/update roadmaps, question banks.</w:t>
       </w:r>
     </w:p>
-    <w:bookmarkEnd w:id="0"/>
     <w:p>
       <w:pPr>
         <w:spacing w:before="100" w:beforeAutospacing="1" w:after="100" w:afterAutospacing="1" w:line="240" w:lineRule="auto"/>
@@ -6091,460 +6045,8 @@
           <w:lang w:eastAsia="en-IN"/>
         </w:rPr>
       </w:pPr>
-    </w:p>
-    <w:p>
-      <w:pPr>
-        <w:spacing w:before="100" w:beforeAutospacing="1" w:after="100" w:afterAutospacing="1" w:line="240" w:lineRule="auto"/>
-        <w:outlineLvl w:val="1"/>
-        <w:rPr>
-          <w:rFonts w:ascii="Times New Roman" w:eastAsia="Times New Roman" w:hAnsi="Times New Roman" w:cs="Times New Roman"/>
-          <w:b/>
-          <w:bCs/>
-          <w:sz w:val="36"/>
-          <w:szCs w:val="36"/>
-          <w:lang w:eastAsia="en-IN"/>
-        </w:rPr>
-      </w:pPr>
-    </w:p>
-    <w:p>
-      <w:pPr>
-        <w:rPr>
-          <w:rFonts w:ascii="Times New Roman" w:hAnsi="Times New Roman" w:cs="Times New Roman"/>
-          <w:b/>
-          <w:bCs/>
-          <w:sz w:val="24"/>
-          <w:szCs w:val="24"/>
-        </w:rPr>
-      </w:pPr>
-      <w:r>
-        <w:rPr>
-          <w:rFonts w:ascii="Times New Roman" w:hAnsi="Times New Roman" w:cs="Times New Roman"/>
-          <w:b/>
-          <w:bCs/>
-          <w:sz w:val="24"/>
-          <w:szCs w:val="24"/>
-        </w:rPr>
-        <w:t>Group No-</w:t>
-      </w:r>
-      <w:r>
-        <w:rPr>
-          <w:rFonts w:ascii="Times New Roman" w:hAnsi="Times New Roman" w:cs="Times New Roman"/>
-          <w:b/>
-          <w:bCs/>
-          <w:sz w:val="24"/>
-          <w:szCs w:val="24"/>
-        </w:rPr>
-        <w:t xml:space="preserve"> 21</w:t>
-      </w:r>
-    </w:p>
-    <w:p>
-      <w:pPr>
-        <w:rPr>
-          <w:rFonts w:ascii="Times New Roman" w:hAnsi="Times New Roman" w:cs="Times New Roman"/>
-          <w:b/>
-          <w:bCs/>
-          <w:sz w:val="24"/>
-          <w:szCs w:val="24"/>
-        </w:rPr>
-      </w:pPr>
-      <w:r>
-        <w:rPr>
-          <w:rFonts w:ascii="Times New Roman" w:hAnsi="Times New Roman" w:cs="Times New Roman"/>
-          <w:b/>
-          <w:bCs/>
-          <w:sz w:val="24"/>
-          <w:szCs w:val="24"/>
-        </w:rPr>
-        <w:t>Group Member details</w:t>
-      </w:r>
-    </w:p>
-    <w:tbl>
-      <w:tblPr>
-        <w:tblStyle w:val="TableGrid"/>
-        <w:tblW w:w="0" w:type="auto"/>
-        <w:jc w:val="center"/>
-        <w:tblLook w:val="04A0" w:firstRow="1" w:lastRow="0" w:firstColumn="1" w:lastColumn="0" w:noHBand="0" w:noVBand="1"/>
-      </w:tblPr>
-      <w:tblGrid>
-        <w:gridCol w:w="1650"/>
-        <w:gridCol w:w="6474"/>
-      </w:tblGrid>
-      <w:tr>
-        <w:trPr>
-          <w:trHeight w:val="465"/>
-          <w:jc w:val="center"/>
-        </w:trPr>
-        <w:tc>
-          <w:tcPr>
-            <w:tcW w:w="1650" w:type="dxa"/>
-          </w:tcPr>
-          <w:p>
-            <w:pPr>
-              <w:pStyle w:val="ListParagraph"/>
-              <w:ind w:left="0"/>
-              <w:rPr>
-                <w:rFonts w:ascii="Times New Roman" w:hAnsi="Times New Roman" w:cs="Times New Roman"/>
-                <w:b/>
-                <w:bCs/>
-                <w:sz w:val="24"/>
-                <w:szCs w:val="24"/>
-              </w:rPr>
-            </w:pPr>
-            <w:r>
-              <w:rPr>
-                <w:rFonts w:ascii="Times New Roman" w:hAnsi="Times New Roman" w:cs="Times New Roman"/>
-                <w:b/>
-                <w:bCs/>
-                <w:sz w:val="24"/>
-                <w:szCs w:val="24"/>
-              </w:rPr>
-              <w:t>Roll No</w:t>
-            </w:r>
-          </w:p>
-        </w:tc>
-        <w:tc>
-          <w:tcPr>
-            <w:tcW w:w="6474" w:type="dxa"/>
-          </w:tcPr>
-          <w:p>
-            <w:pPr>
-              <w:pStyle w:val="ListParagraph"/>
-              <w:ind w:left="0"/>
-              <w:rPr>
-                <w:rFonts w:ascii="Times New Roman" w:hAnsi="Times New Roman" w:cs="Times New Roman"/>
-                <w:b/>
-                <w:bCs/>
-                <w:sz w:val="24"/>
-                <w:szCs w:val="24"/>
-              </w:rPr>
-            </w:pPr>
-            <w:r>
-              <w:rPr>
-                <w:rFonts w:ascii="Times New Roman" w:hAnsi="Times New Roman" w:cs="Times New Roman"/>
-                <w:b/>
-                <w:bCs/>
-                <w:sz w:val="24"/>
-                <w:szCs w:val="24"/>
-              </w:rPr>
-              <w:t>Name</w:t>
-            </w:r>
-          </w:p>
-        </w:tc>
-      </w:tr>
-      <w:tr>
-        <w:trPr>
-          <w:trHeight w:val="487"/>
-          <w:jc w:val="center"/>
-        </w:trPr>
-        <w:tc>
-          <w:tcPr>
-            <w:tcW w:w="1650" w:type="dxa"/>
-          </w:tcPr>
-          <w:p>
-            <w:pPr>
-              <w:pStyle w:val="ListParagraph"/>
-              <w:ind w:left="0"/>
-              <w:rPr>
-                <w:rFonts w:ascii="Times New Roman" w:hAnsi="Times New Roman" w:cs="Times New Roman"/>
-                <w:b/>
-                <w:bCs/>
-                <w:sz w:val="24"/>
-                <w:szCs w:val="24"/>
-              </w:rPr>
-            </w:pPr>
-            <w:r>
-              <w:rPr>
-                <w:rFonts w:ascii="Times New Roman" w:hAnsi="Times New Roman" w:cs="Times New Roman"/>
-                <w:b/>
-                <w:bCs/>
-                <w:sz w:val="24"/>
-                <w:szCs w:val="24"/>
-              </w:rPr>
-              <w:t>2401125</w:t>
-            </w:r>
-          </w:p>
-        </w:tc>
-        <w:tc>
-          <w:tcPr>
-            <w:tcW w:w="6474" w:type="dxa"/>
-          </w:tcPr>
-          <w:p>
-            <w:pPr>
-              <w:pStyle w:val="ListParagraph"/>
-              <w:ind w:left="0"/>
-              <w:rPr>
-                <w:rFonts w:ascii="Times New Roman" w:hAnsi="Times New Roman" w:cs="Times New Roman"/>
-                <w:b/>
-                <w:bCs/>
-                <w:sz w:val="24"/>
-                <w:szCs w:val="24"/>
-              </w:rPr>
-            </w:pPr>
-            <w:r>
-              <w:rPr>
-                <w:rFonts w:ascii="Times New Roman" w:hAnsi="Times New Roman" w:cs="Times New Roman"/>
-                <w:b/>
-                <w:bCs/>
-                <w:sz w:val="24"/>
-                <w:szCs w:val="24"/>
-              </w:rPr>
-              <w:t>Maniyar Saloni Aslam</w:t>
-            </w:r>
-          </w:p>
-        </w:tc>
-      </w:tr>
-      <w:tr>
-        <w:trPr>
-          <w:trHeight w:val="465"/>
-          <w:jc w:val="center"/>
-        </w:trPr>
-        <w:tc>
-          <w:tcPr>
-            <w:tcW w:w="1650" w:type="dxa"/>
-          </w:tcPr>
-          <w:p>
-            <w:pPr>
-              <w:pStyle w:val="ListParagraph"/>
-              <w:ind w:left="0"/>
-              <w:rPr>
-                <w:rFonts w:ascii="Times New Roman" w:hAnsi="Times New Roman" w:cs="Times New Roman"/>
-                <w:b/>
-                <w:bCs/>
-                <w:sz w:val="24"/>
-                <w:szCs w:val="24"/>
-              </w:rPr>
-            </w:pPr>
-            <w:r>
-              <w:rPr>
-                <w:rFonts w:ascii="Times New Roman" w:hAnsi="Times New Roman" w:cs="Times New Roman"/>
-                <w:b/>
-                <w:bCs/>
-                <w:sz w:val="24"/>
-                <w:szCs w:val="24"/>
-              </w:rPr>
-              <w:t>2401132</w:t>
-            </w:r>
-          </w:p>
-        </w:tc>
-        <w:tc>
-          <w:tcPr>
-            <w:tcW w:w="6474" w:type="dxa"/>
-          </w:tcPr>
-          <w:p>
-            <w:pPr>
-              <w:pStyle w:val="ListParagraph"/>
-              <w:ind w:left="0"/>
-              <w:rPr>
-                <w:rFonts w:ascii="Times New Roman" w:hAnsi="Times New Roman" w:cs="Times New Roman"/>
-                <w:b/>
-                <w:bCs/>
-                <w:sz w:val="24"/>
-                <w:szCs w:val="24"/>
-              </w:rPr>
-            </w:pPr>
-            <w:r>
-              <w:rPr>
-                <w:rFonts w:ascii="Times New Roman" w:hAnsi="Times New Roman" w:cs="Times New Roman"/>
-                <w:b/>
-                <w:bCs/>
-                <w:sz w:val="24"/>
-                <w:szCs w:val="24"/>
-              </w:rPr>
-              <w:t xml:space="preserve">Mule </w:t>
-            </w:r>
-            <w:proofErr w:type="spellStart"/>
-            <w:r>
-              <w:rPr>
-                <w:rFonts w:ascii="Times New Roman" w:hAnsi="Times New Roman" w:cs="Times New Roman"/>
-                <w:b/>
-                <w:bCs/>
-                <w:sz w:val="24"/>
-                <w:szCs w:val="24"/>
-              </w:rPr>
-              <w:t>Ruchita</w:t>
-            </w:r>
-            <w:proofErr w:type="spellEnd"/>
-            <w:r>
-              <w:rPr>
-                <w:rFonts w:ascii="Times New Roman" w:hAnsi="Times New Roman" w:cs="Times New Roman"/>
-                <w:b/>
-                <w:bCs/>
-                <w:sz w:val="24"/>
-                <w:szCs w:val="24"/>
-              </w:rPr>
-              <w:t xml:space="preserve"> </w:t>
-            </w:r>
-            <w:proofErr w:type="spellStart"/>
-            <w:r>
-              <w:rPr>
-                <w:rFonts w:ascii="Times New Roman" w:hAnsi="Times New Roman" w:cs="Times New Roman"/>
-                <w:b/>
-                <w:bCs/>
-                <w:sz w:val="24"/>
-                <w:szCs w:val="24"/>
-              </w:rPr>
-              <w:t>Ashruba</w:t>
-            </w:r>
-            <w:proofErr w:type="spellEnd"/>
-          </w:p>
-        </w:tc>
-      </w:tr>
-    </w:tbl>
-    <w:p>
-      <w:pPr>
-        <w:pStyle w:val="ListParagraph"/>
-        <w:rPr>
-          <w:rFonts w:ascii="Times New Roman" w:hAnsi="Times New Roman" w:cs="Times New Roman"/>
-          <w:b/>
-          <w:bCs/>
-          <w:sz w:val="24"/>
-          <w:szCs w:val="24"/>
-        </w:rPr>
-      </w:pPr>
-    </w:p>
-    <w:p>
-      <w:pPr>
-        <w:rPr>
-          <w:rFonts w:ascii="Times New Roman" w:hAnsi="Times New Roman" w:cs="Times New Roman"/>
-          <w:b/>
-          <w:bCs/>
-          <w:sz w:val="24"/>
-          <w:szCs w:val="24"/>
-        </w:rPr>
-      </w:pPr>
-    </w:p>
-    <w:p>
-      <w:pPr>
-        <w:rPr>
-          <w:rFonts w:ascii="Times New Roman" w:hAnsi="Times New Roman" w:cs="Times New Roman"/>
-          <w:b/>
-          <w:bCs/>
-          <w:sz w:val="24"/>
-          <w:szCs w:val="24"/>
-        </w:rPr>
-      </w:pPr>
-    </w:p>
-    <w:p>
-      <w:pPr>
-        <w:rPr>
-          <w:rFonts w:ascii="Times New Roman" w:hAnsi="Times New Roman" w:cs="Times New Roman"/>
-          <w:b/>
-          <w:bCs/>
-          <w:sz w:val="24"/>
-          <w:szCs w:val="24"/>
-        </w:rPr>
-      </w:pPr>
-      <w:r>
-        <w:rPr>
-          <w:rFonts w:ascii="Times New Roman" w:hAnsi="Times New Roman" w:cs="Times New Roman"/>
-          <w:b/>
-          <w:bCs/>
-          <w:sz w:val="24"/>
-          <w:szCs w:val="24"/>
-        </w:rPr>
-        <w:t>Guide Name– M</w:t>
-      </w:r>
-      <w:r>
-        <w:rPr>
-          <w:rFonts w:ascii="Times New Roman" w:hAnsi="Times New Roman" w:cs="Times New Roman"/>
-          <w:b/>
-          <w:bCs/>
-          <w:sz w:val="24"/>
-          <w:szCs w:val="24"/>
-        </w:rPr>
-        <w:t xml:space="preserve">s. </w:t>
-      </w:r>
-      <w:proofErr w:type="spellStart"/>
-      <w:r>
-        <w:rPr>
-          <w:rFonts w:ascii="Times New Roman" w:hAnsi="Times New Roman" w:cs="Times New Roman"/>
-          <w:b/>
-          <w:bCs/>
-          <w:sz w:val="24"/>
-          <w:szCs w:val="24"/>
-        </w:rPr>
-        <w:t>Kalpana</w:t>
-      </w:r>
-      <w:proofErr w:type="spellEnd"/>
-      <w:r>
-        <w:rPr>
-          <w:rFonts w:ascii="Times New Roman" w:hAnsi="Times New Roman" w:cs="Times New Roman"/>
-          <w:b/>
-          <w:bCs/>
-          <w:sz w:val="24"/>
-          <w:szCs w:val="24"/>
-        </w:rPr>
-        <w:t xml:space="preserve"> </w:t>
-      </w:r>
-      <w:proofErr w:type="spellStart"/>
-      <w:r>
-        <w:rPr>
-          <w:rFonts w:ascii="Times New Roman" w:hAnsi="Times New Roman" w:cs="Times New Roman"/>
-          <w:b/>
-          <w:bCs/>
-          <w:sz w:val="24"/>
-          <w:szCs w:val="24"/>
-        </w:rPr>
-        <w:t>Dhende</w:t>
-      </w:r>
-      <w:proofErr w:type="spellEnd"/>
-    </w:p>
-    <w:p>
-      <w:pPr>
-        <w:rPr>
-          <w:rFonts w:ascii="Times New Roman" w:hAnsi="Times New Roman" w:cs="Times New Roman"/>
-          <w:b/>
-          <w:bCs/>
-          <w:sz w:val="24"/>
-          <w:szCs w:val="24"/>
-        </w:rPr>
-      </w:pPr>
-      <w:r>
-        <w:rPr>
-          <w:rFonts w:ascii="Times New Roman" w:hAnsi="Times New Roman" w:cs="Times New Roman"/>
-          <w:b/>
-          <w:bCs/>
-          <w:sz w:val="24"/>
-          <w:szCs w:val="24"/>
-        </w:rPr>
-        <w:t xml:space="preserve">Guide Signature- </w:t>
-      </w:r>
-    </w:p>
-    <w:p>
-      <w:pPr>
-        <w:rPr>
-          <w:rFonts w:ascii="Times New Roman" w:hAnsi="Times New Roman" w:cs="Times New Roman"/>
-          <w:b/>
-          <w:bCs/>
-          <w:sz w:val="24"/>
-          <w:szCs w:val="24"/>
-        </w:rPr>
-      </w:pPr>
-    </w:p>
-    <w:p>
-      <w:pPr>
-        <w:rPr>
-          <w:rFonts w:ascii="Times New Roman" w:hAnsi="Times New Roman" w:cs="Times New Roman"/>
-          <w:b/>
-          <w:bCs/>
-          <w:sz w:val="24"/>
-          <w:szCs w:val="24"/>
-        </w:rPr>
-      </w:pPr>
-    </w:p>
-    <w:p>
-      <w:pPr>
-        <w:spacing w:before="100" w:beforeAutospacing="1" w:after="100" w:afterAutospacing="1" w:line="240" w:lineRule="auto"/>
-        <w:outlineLvl w:val="1"/>
-        <w:rPr>
-          <w:rFonts w:ascii="Times New Roman" w:eastAsia="Times New Roman" w:hAnsi="Times New Roman" w:cs="Times New Roman"/>
-          <w:b/>
-          <w:bCs/>
-          <w:sz w:val="36"/>
-          <w:szCs w:val="36"/>
-          <w:lang w:eastAsia="en-IN"/>
-        </w:rPr>
-      </w:pPr>
+      <w:bookmarkStart w:id="0" w:name="_GoBack"/>
+      <w:bookmarkEnd w:id="0"/>
     </w:p>
     <w:sectPr>
       <w:footerReference w:type="default" r:id="rId12"/>
@@ -10494,7 +9996,7 @@
 </file>
 
 <file path=customXml/itemProps1.xml><?xml version="1.0" encoding="utf-8"?>
-<ds:datastoreItem xmlns:ds="http://schemas.openxmlformats.org/officeDocument/2006/customXml" ds:itemID="{106E6996-54D2-4217-B067-08077CEF49D6}">
+<ds:datastoreItem xmlns:ds="http://schemas.openxmlformats.org/officeDocument/2006/customXml" ds:itemID="{DD561941-02D3-43A5-B7B1-670D203E0341}">
   <ds:schemaRefs>
     <ds:schemaRef ds:uri="http://schemas.openxmlformats.org/officeDocument/2006/bibliography"/>
   </ds:schemaRefs>

</xml_diff>